<commit_message>
support vex dirty(Simulation exec all ir_dirty Ccall)&Merge 32 bits and 64 bits
</commit_message>
<xml_diff>
--- a/开发手册.docx
+++ b/开发手册.docx
@@ -418,11 +418,6 @@
       <w:proofErr w:type="spellEnd"/>
     </w:p>
     <w:p>
-      <w:pPr>
-        <w:rPr>
-          <w:rFonts w:hint="eastAsia"/>
-        </w:rPr>
-      </w:pPr>
       <w:r>
         <w:t xml:space="preserve">python '.\support </w:t>
       </w:r>
@@ -444,17 +439,8 @@
       </w:r>
     </w:p>
     <w:p/>
-    <w:p>
-      <w:bookmarkStart w:id="0" w:name="_GoBack"/>
-      <w:bookmarkEnd w:id="0"/>
-    </w:p>
-    <w:p>
-      <w:pPr>
-        <w:rPr>
-          <w:rFonts w:hint="eastAsia"/>
-        </w:rPr>
-      </w:pPr>
-    </w:p>
+    <w:p/>
+    <w:p/>
     <w:p/>
     <w:p>
       <w:r>
@@ -662,6 +648,34 @@
         </w:rPr>
         <w:t>项目设置异常模式</w:t>
       </w:r>
+      <w:r>
+        <w:rPr>
+          <w:rFonts w:hint="eastAsia"/>
+        </w:rPr>
+        <w:t>（非必要，而且</w:t>
+      </w:r>
+      <w:proofErr w:type="spellStart"/>
+      <w:r>
+        <w:rPr>
+          <w:rFonts w:hint="eastAsia"/>
+        </w:rPr>
+        <w:t>linux</w:t>
+      </w:r>
+      <w:proofErr w:type="spellEnd"/>
+      <w:r>
+        <w:rPr>
+          <w:rFonts w:hint="eastAsia"/>
+        </w:rPr>
+        <w:t>不支持</w:t>
+      </w:r>
+      <w:bookmarkStart w:id="0" w:name="_GoBack"/>
+      <w:bookmarkEnd w:id="0"/>
+      <w:r>
+        <w:rPr>
+          <w:rFonts w:hint="eastAsia"/>
+        </w:rPr>
+        <w:t>）</w:t>
+      </w:r>
     </w:p>
     <w:p>
       <w:r>
@@ -1465,6 +1479,72 @@
           <w:szCs w:val="19"/>
         </w:rPr>
         <w:t>。</w:t>
+      </w:r>
+    </w:p>
+    <w:p>
+      <w:pPr>
+        <w:autoSpaceDE w:val="0"/>
+        <w:autoSpaceDN w:val="0"/>
+        <w:adjustRightInd w:val="0"/>
+        <w:jc w:val="left"/>
+        <w:rPr>
+          <w:rFonts w:ascii="新宋体" w:eastAsia="新宋体" w:cs="新宋体"/>
+          <w:color w:val="008000"/>
+          <w:kern w:val="0"/>
+          <w:sz w:val="19"/>
+          <w:szCs w:val="19"/>
+        </w:rPr>
+      </w:pPr>
+      <w:r>
+        <w:rPr>
+          <w:rFonts w:ascii="新宋体" w:eastAsia="新宋体" w:cs="新宋体" w:hint="eastAsia"/>
+          <w:color w:val="008000"/>
+          <w:kern w:val="0"/>
+          <w:sz w:val="19"/>
+          <w:szCs w:val="19"/>
+        </w:rPr>
+        <w:lastRenderedPageBreak/>
+        <w:t>方便我进行验证，因为o</w:t>
+      </w:r>
+      <w:r>
+        <w:rPr>
+          <w:rFonts w:ascii="新宋体" w:eastAsia="新宋体" w:cs="新宋体"/>
+          <w:color w:val="008000"/>
+          <w:kern w:val="0"/>
+          <w:sz w:val="19"/>
+          <w:szCs w:val="19"/>
+        </w:rPr>
+        <w:t>p</w:t>
+      </w:r>
+      <w:r>
+        <w:rPr>
+          <w:rFonts w:ascii="新宋体" w:eastAsia="新宋体" w:cs="新宋体" w:hint="eastAsia"/>
+          <w:color w:val="008000"/>
+          <w:kern w:val="0"/>
+          <w:sz w:val="19"/>
+          <w:szCs w:val="19"/>
+        </w:rPr>
+        <w:t>的实现不正确，该</w:t>
+      </w:r>
+      <w:r>
+        <w:rPr>
+          <w:rFonts w:ascii="新宋体" w:eastAsia="新宋体" w:cs="新宋体" w:hint="eastAsia"/>
+          <w:color w:val="008000"/>
+          <w:kern w:val="0"/>
+          <w:sz w:val="19"/>
+          <w:szCs w:val="19"/>
+        </w:rPr>
+        <w:t>错误会导致模拟求解得不到理想解，而且查证非常麻烦，往往会花几天才能查出来bug</w:t>
+      </w:r>
+      <w:r>
+        <w:rPr>
+          <w:rFonts w:ascii="新宋体" w:eastAsia="新宋体" w:cs="新宋体"/>
+          <w:color w:val="008000"/>
+          <w:kern w:val="0"/>
+          <w:sz w:val="19"/>
+          <w:szCs w:val="19"/>
+        </w:rPr>
+        <w:t>.</w:t>
       </w:r>
     </w:p>
     <w:p>

</xml_diff>